<commit_message>
Update Fiche projet - Message generator.docx
</commit_message>
<xml_diff>
--- a/Fiche projet - Message generator.docx
+++ b/Fiche projet - Message generator.docx
@@ -975,6 +975,15 @@
             <w:r>
               <w:t>1 -&gt; 15/3</w:t>
             </w:r>
+            <w:r>
+              <w:t xml:space="preserve"> </w:t>
+            </w:r>
+            <w:r>
+              <w:rPr>
+                <w:highlight w:val="green"/>
+              </w:rPr>
+              <w:t>-&gt; OK</w:t>
+            </w:r>
           </w:p>
           <w:p>
             <w:pPr>
@@ -989,6 +998,12 @@
             </w:r>
             <w:r>
               <w:t>2 -&gt; 16/3</w:t>
+            </w:r>
+            <w:r>
+              <w:rPr>
+                <w:highlight w:val="green"/>
+              </w:rPr>
+              <w:t>-&gt; OK</w:t>
             </w:r>
           </w:p>
           <w:p>

</xml_diff>

<commit_message>
creation lignes affichages message dans le DOM
</commit_message>
<xml_diff>
--- a/Fiche projet - Message generator.docx
+++ b/Fiche projet - Message generator.docx
@@ -898,7 +898,11 @@
               </w:numPr>
             </w:pPr>
             <w:r>
-              <w:t>8S1 -&gt; 15/3</w:t>
+              <w:t>8S1 -&gt; 15/</w:t>
+            </w:r>
+            <w:proofErr w:type="gramStart"/>
+            <w:r>
+              <w:t>3</w:t>
             </w:r>
             <w:r>
               <w:t xml:space="preserve">  </w:t>
@@ -907,6 +911,99 @@
               <w:rPr>
                 <w:highlight w:val="green"/>
               </w:rPr>
+              <w:t>-</w:t>
+            </w:r>
+            <w:proofErr w:type="gramEnd"/>
+            <w:r>
+              <w:rPr>
+                <w:highlight w:val="green"/>
+              </w:rPr>
+              <w:t>&gt; OK</w:t>
+            </w:r>
+          </w:p>
+          <w:p>
+            <w:pPr>
+              <w:pStyle w:val="Paragraphedeliste"/>
+              <w:numPr>
+                <w:ilvl w:val="0"/>
+                <w:numId w:val="5"/>
+              </w:numPr>
+            </w:pPr>
+            <w:r>
+              <w:t>8S2 -&gt; 15/</w:t>
+            </w:r>
+            <w:proofErr w:type="gramStart"/>
+            <w:r>
+              <w:t>3</w:t>
+            </w:r>
+            <w:r>
+              <w:t xml:space="preserve">  </w:t>
+            </w:r>
+            <w:r>
+              <w:rPr>
+                <w:highlight w:val="green"/>
+              </w:rPr>
+              <w:t>-</w:t>
+            </w:r>
+            <w:proofErr w:type="gramEnd"/>
+            <w:r>
+              <w:rPr>
+                <w:highlight w:val="green"/>
+              </w:rPr>
+              <w:t>&gt; OK</w:t>
+            </w:r>
+          </w:p>
+          <w:p>
+            <w:pPr>
+              <w:pStyle w:val="Paragraphedeliste"/>
+              <w:numPr>
+                <w:ilvl w:val="0"/>
+                <w:numId w:val="5"/>
+              </w:numPr>
+            </w:pPr>
+            <w:r>
+              <w:t>1S2</w:t>
+            </w:r>
+            <w:r>
+              <w:t xml:space="preserve"> -&gt; 15/3</w:t>
+            </w:r>
+          </w:p>
+          <w:p>
+            <w:pPr>
+              <w:pStyle w:val="Paragraphedeliste"/>
+              <w:numPr>
+                <w:ilvl w:val="0"/>
+                <w:numId w:val="5"/>
+              </w:numPr>
+            </w:pPr>
+            <w:r>
+              <w:t>1S3</w:t>
+            </w:r>
+            <w:r>
+              <w:t xml:space="preserve"> -&gt; 15/3</w:t>
+            </w:r>
+          </w:p>
+          <w:p>
+            <w:pPr>
+              <w:pStyle w:val="Paragraphedeliste"/>
+              <w:numPr>
+                <w:ilvl w:val="0"/>
+                <w:numId w:val="5"/>
+              </w:numPr>
+            </w:pPr>
+            <w:r>
+              <w:t>4S</w:t>
+            </w:r>
+            <w:r>
+              <w:t>1 -&gt; 15/3</w:t>
+            </w:r>
+            <w:r>
+              <w:t xml:space="preserve"> </w:t>
+            </w:r>
+            <w:r>
+              <w:rPr>
+                <w:highlight w:val="green"/>
+              </w:rPr>
               <w:t>-&gt; OK</w:t>
             </w:r>
           </w:p>
@@ -919,10 +1016,10 @@
               </w:numPr>
             </w:pPr>
             <w:r>
-              <w:t>8S2 -&gt; 15/3</w:t>
-            </w:r>
-            <w:r>
-              <w:t xml:space="preserve">  </w:t>
+              <w:t>5S</w:t>
+            </w:r>
+            <w:r>
+              <w:t>2 -&gt; 16/3</w:t>
             </w:r>
             <w:r>
               <w:rPr>
@@ -940,10 +1037,16 @@
               </w:numPr>
             </w:pPr>
             <w:r>
-              <w:t>1S2</w:t>
-            </w:r>
-            <w:r>
-              <w:t xml:space="preserve"> -&gt; 15/3</w:t>
+              <w:t>6S</w:t>
+            </w:r>
+            <w:r>
+              <w:t>2 -&gt; 16/3</w:t>
+            </w:r>
+            <w:r>
+              <w:rPr>
+                <w:highlight w:val="green"/>
+              </w:rPr>
+              <w:t>-&gt; OK</w:t>
             </w:r>
           </w:p>
           <w:p>
@@ -955,85 +1058,18 @@
               </w:numPr>
             </w:pPr>
             <w:r>
-              <w:t>1S3</w:t>
-            </w:r>
-            <w:r>
-              <w:t xml:space="preserve"> -&gt; 15/3</w:t>
-            </w:r>
-          </w:p>
-          <w:p>
-            <w:pPr>
-              <w:pStyle w:val="Paragraphedeliste"/>
-              <w:numPr>
-                <w:ilvl w:val="0"/>
-                <w:numId w:val="5"/>
-              </w:numPr>
-            </w:pPr>
-            <w:r>
-              <w:t>4S</w:t>
-            </w:r>
-            <w:r>
-              <w:t>1 -&gt; 15/3</w:t>
-            </w:r>
-            <w:r>
-              <w:t xml:space="preserve"> </w:t>
-            </w:r>
-            <w:r>
-              <w:rPr>
-                <w:highlight w:val="green"/>
-              </w:rPr>
-              <w:t>-&gt; OK</w:t>
-            </w:r>
-          </w:p>
-          <w:p>
-            <w:pPr>
-              <w:pStyle w:val="Paragraphedeliste"/>
-              <w:numPr>
-                <w:ilvl w:val="0"/>
-                <w:numId w:val="5"/>
-              </w:numPr>
-            </w:pPr>
-            <w:r>
-              <w:t>5S</w:t>
-            </w:r>
-            <w:r>
-              <w:t>2 -&gt; 16/3</w:t>
-            </w:r>
-            <w:r>
-              <w:rPr>
-                <w:highlight w:val="green"/>
-              </w:rPr>
-              <w:t>-&gt; OK</w:t>
-            </w:r>
-          </w:p>
-          <w:p>
-            <w:pPr>
-              <w:pStyle w:val="Paragraphedeliste"/>
-              <w:numPr>
-                <w:ilvl w:val="0"/>
-                <w:numId w:val="5"/>
-              </w:numPr>
-            </w:pPr>
-            <w:r>
-              <w:t>6S</w:t>
-            </w:r>
-            <w:r>
-              <w:t>2 -&gt; 16/3</w:t>
-            </w:r>
-          </w:p>
-          <w:p>
-            <w:pPr>
-              <w:pStyle w:val="Paragraphedeliste"/>
-              <w:numPr>
-                <w:ilvl w:val="0"/>
-                <w:numId w:val="5"/>
-              </w:numPr>
-            </w:pPr>
-            <w:r>
-              <w:t>7S1 &amp; 2S1</w:t>
-            </w:r>
-            <w:r>
-              <w:t xml:space="preserve">  -&gt; 16/3</w:t>
+              <w:t>7S1 &amp; 2S</w:t>
+            </w:r>
+            <w:proofErr w:type="gramStart"/>
+            <w:r>
+              <w:t>1</w:t>
+            </w:r>
+            <w:r>
+              <w:t xml:space="preserve">  -</w:t>
+            </w:r>
+            <w:proofErr w:type="gramEnd"/>
+            <w:r>
+              <w:t>&gt; 16/3</w:t>
             </w:r>
           </w:p>
           <w:p>

</xml_diff>